<commit_message>
Prototype1: Progress in the building process
</commit_message>
<xml_diff>
--- a/Prototype01.docx
+++ b/Prototype01.docx
@@ -25,28 +25,106 @@
         <w:rPr>
           <w:lang w:val="en-US"/>
         </w:rPr>
-        <w:t>start  first</w:t>
+        <w:t>start  with</w:t>
       </w:r>
       <w:proofErr w:type="gramEnd"/>
       <w:r>
         <w:rPr>
           <w:lang w:val="en-US"/>
         </w:rPr>
-        <w:t xml:space="preserve"> with  a walking simulator in order to practice what I learned in the past few weeks on Unity. I didn’t want to </w:t>
+        <w:t xml:space="preserve"> a walking simulator in order to practice what I learned</w:t>
+      </w:r>
+      <w:r>
+        <w:rPr>
+          <w:lang w:val="en-US"/>
+        </w:rPr>
+        <w:t xml:space="preserve"> during</w:t>
+      </w:r>
+      <w:r>
+        <w:rPr>
+          <w:lang w:val="en-US"/>
+        </w:rPr>
+        <w:t xml:space="preserve"> the past few weeks. </w:t>
+      </w:r>
+      <w:r>
+        <w:rPr>
+          <w:lang w:val="en-US"/>
+        </w:rPr>
+        <w:t xml:space="preserve"> </w:t>
+      </w:r>
+      <w:r>
+        <w:rPr>
+          <w:lang w:val="en-US"/>
+        </w:rPr>
+        <w:t xml:space="preserve">My </w:t>
+      </w:r>
+      <w:r>
+        <w:rPr>
+          <w:lang w:val="en-US"/>
+        </w:rPr>
+        <w:t>main</w:t>
+      </w:r>
+      <w:r>
+        <w:rPr>
+          <w:lang w:val="en-US"/>
+        </w:rPr>
+        <w:t xml:space="preserve"> </w:t>
+      </w:r>
+      <w:r>
+        <w:rPr>
+          <w:lang w:val="en-US"/>
+        </w:rPr>
+        <w:t>concern with this first prototype is</w:t>
+      </w:r>
+      <w:r>
+        <w:rPr>
+          <w:lang w:val="en-US"/>
+        </w:rPr>
+        <w:t xml:space="preserve"> how I could </w:t>
+      </w:r>
+      <w:r>
+        <w:rPr>
+          <w:lang w:val="en-US"/>
+        </w:rPr>
+        <w:t xml:space="preserve">make players feel different kind of emotions through a shared universe. </w:t>
+      </w:r>
+      <w:r>
+        <w:rPr>
+          <w:lang w:val="en-US"/>
+        </w:rPr>
+        <w:t xml:space="preserve">I created </w:t>
+      </w:r>
+      <w:r>
+        <w:rPr>
+          <w:lang w:val="en-US"/>
+        </w:rPr>
+        <w:t xml:space="preserve">a </w:t>
+      </w:r>
+      <w:r>
+        <w:rPr>
+          <w:lang w:val="en-US"/>
+        </w:rPr>
+        <w:t>s</w:t>
+      </w:r>
+      <w:r>
+        <w:rPr>
+          <w:lang w:val="en-US"/>
+        </w:rPr>
+        <w:t xml:space="preserve">mall city, a </w:t>
       </w:r>
       <w:proofErr w:type="gramStart"/>
       <w:r>
         <w:rPr>
           <w:lang w:val="en-US"/>
         </w:rPr>
-        <w:t>create  something</w:t>
+        <w:t>garden</w:t>
       </w:r>
       <w:proofErr w:type="gramEnd"/>
       <w:r>
         <w:rPr>
           <w:lang w:val="en-US"/>
         </w:rPr>
-        <w:t xml:space="preserve"> more complex than that because I want my basis tobe strong enough to start something more complex in the next prototype. </w:t>
+        <w:t xml:space="preserve"> and a bloody cave through different aesthetics to express my initial intents. </w:t>
       </w:r>
     </w:p>
     <w:p>
@@ -66,33 +144,14 @@
         <w:rPr>
           <w:lang w:val="en-US"/>
         </w:rPr>
-        <w:t xml:space="preserve">My first question was how I could represent any daytime throughout environments. </w:t>
-      </w:r>
-      <w:r>
-        <w:rPr>
-          <w:lang w:val="en-US"/>
-        </w:rPr>
-        <w:t xml:space="preserve"> I created sunset and sunrise</w:t>
-      </w:r>
-    </w:p>
-    <w:p>
-      <w:pPr>
-        <w:rPr>
-          <w:lang w:val="en-US"/>
-        </w:rPr>
-      </w:pPr>
-    </w:p>
-    <w:p>
-      <w:pPr>
-        <w:rPr>
-          <w:lang w:val="en-US"/>
-        </w:rPr>
-      </w:pPr>
-      <w:r>
-        <w:rPr>
-          <w:lang w:val="en-US"/>
-        </w:rPr>
-        <w:t>Questions to playtester</w:t>
+        <w:t xml:space="preserve">Questions to </w:t>
+      </w:r>
+      <w:proofErr w:type="spellStart"/>
+      <w:r>
+        <w:rPr>
+          <w:lang w:val="en-US"/>
+        </w:rPr>
+        <w:t>playtester</w:t>
       </w:r>
       <w:r>
         <w:rPr>
@@ -100,6 +159,7 @@
         </w:rPr>
         <w:t>s</w:t>
       </w:r>
+      <w:proofErr w:type="spellEnd"/>
       <w:r>
         <w:rPr>
           <w:lang w:val="en-US"/>
@@ -145,6 +205,12 @@
         </w:rPr>
         <w:t xml:space="preserve"> camera work properly?</w:t>
       </w:r>
+      <w:r>
+        <w:rPr>
+          <w:lang w:val="en-US"/>
+        </w:rPr>
+        <w:t xml:space="preserve"> Does the camera angle and focus are suitable for the game?</w:t>
+      </w:r>
     </w:p>
     <w:p>
       <w:pPr>
@@ -161,7 +227,45 @@
         <w:rPr>
           <w:lang w:val="en-US"/>
         </w:rPr>
-        <w:t>Does the collider bounds /rigid body of the walls work?</w:t>
+        <w:t xml:space="preserve">Does the collider </w:t>
+      </w:r>
+      <w:proofErr w:type="gramStart"/>
+      <w:r>
+        <w:rPr>
+          <w:lang w:val="en-US"/>
+        </w:rPr>
+        <w:t>bounds</w:t>
+      </w:r>
+      <w:proofErr w:type="gramEnd"/>
+      <w:r>
+        <w:rPr>
+          <w:lang w:val="en-US"/>
+        </w:rPr>
+        <w:t xml:space="preserve"> </w:t>
+      </w:r>
+      <w:r>
+        <w:rPr>
+          <w:lang w:val="en-US"/>
+        </w:rPr>
+        <w:t xml:space="preserve">and </w:t>
+      </w:r>
+      <w:r>
+        <w:rPr>
+          <w:lang w:val="en-US"/>
+        </w:rPr>
+        <w:t xml:space="preserve">rigid body of the </w:t>
+      </w:r>
+      <w:r>
+        <w:rPr>
+          <w:lang w:val="en-US"/>
+        </w:rPr>
+        <w:t>objects</w:t>
+      </w:r>
+      <w:r>
+        <w:rPr>
+          <w:lang w:val="en-US"/>
+        </w:rPr>
+        <w:t xml:space="preserve"> work?</w:t>
       </w:r>
     </w:p>
     <w:p>
@@ -179,7 +283,39 @@
         <w:rPr>
           <w:lang w:val="en-US"/>
         </w:rPr>
-        <w:t>Does the controller of the character works?</w:t>
+        <w:t xml:space="preserve">Does the </w:t>
+      </w:r>
+      <w:r>
+        <w:rPr>
+          <w:lang w:val="en-US"/>
+        </w:rPr>
+        <w:t xml:space="preserve">jumping </w:t>
+      </w:r>
+      <w:r>
+        <w:rPr>
+          <w:lang w:val="en-US"/>
+        </w:rPr>
+        <w:t xml:space="preserve">control </w:t>
+      </w:r>
+      <w:proofErr w:type="gramStart"/>
+      <w:r>
+        <w:rPr>
+          <w:lang w:val="en-US"/>
+        </w:rPr>
+        <w:t>works</w:t>
+      </w:r>
+      <w:proofErr w:type="gramEnd"/>
+      <w:r>
+        <w:rPr>
+          <w:lang w:val="en-US"/>
+        </w:rPr>
+        <w:t xml:space="preserve"> efficiently</w:t>
+      </w:r>
+      <w:r>
+        <w:rPr>
+          <w:lang w:val="en-US"/>
+        </w:rPr>
+        <w:t>?</w:t>
       </w:r>
     </w:p>
     <w:p>
@@ -197,7 +333,13 @@
         <w:rPr>
           <w:lang w:val="en-US"/>
         </w:rPr>
-        <w:t>Does the character passes through certain shapes?</w:t>
+        <w:t>Is there any floating object in this game</w:t>
+      </w:r>
+      <w:r>
+        <w:rPr>
+          <w:lang w:val="en-US"/>
+        </w:rPr>
+        <w:t>?</w:t>
       </w:r>
     </w:p>
     <w:p>
@@ -215,8 +357,34 @@
         <w:rPr>
           <w:lang w:val="en-US"/>
         </w:rPr>
-        <w:t xml:space="preserve">Did you find any bug that need to be fixed in this simulation? </w:t>
-      </w:r>
+        <w:t>Does the character can move around comfortably in the environments?</w:t>
+      </w:r>
+    </w:p>
+    <w:p>
+      <w:pPr>
+        <w:pStyle w:val="Paragraphedeliste"/>
+        <w:numPr>
+          <w:ilvl w:val="0"/>
+          <w:numId w:val="1"/>
+        </w:numPr>
+        <w:rPr>
+          <w:lang w:val="en-US"/>
+        </w:rPr>
+      </w:pPr>
+      <w:r>
+        <w:rPr>
+          <w:lang w:val="en-US"/>
+        </w:rPr>
+        <w:t>Is there any other mechanics that needs to be improved in this game?</w:t>
+      </w:r>
+    </w:p>
+    <w:p>
+      <w:pPr>
+        <w:pStyle w:val="Paragraphedeliste"/>
+        <w:rPr>
+          <w:lang w:val="en-US"/>
+        </w:rPr>
+      </w:pPr>
     </w:p>
     <w:sectPr>
       <w:pgSz w:w="12240" w:h="15840"/>

</xml_diff>